<commit_message>
"modificato movimento serpente e alcuni dettagli"
</commit_message>
<xml_diff>
--- a/Relazione Progetto.docx
+++ b/Relazione Progetto.docx
@@ -127,14 +127,7 @@
           <w:sz w:val="28"/>
           <w:szCs w:val="28"/>
         </w:rPr>
-        <w:t xml:space="preserve"> accessibile tramite un menù di gioco, il suddetto menu permette anche di iniziare una nuova partita</w:t>
-      </w:r>
-      <w:r>
-        <w:rPr>
-          <w:sz w:val="28"/>
-          <w:szCs w:val="28"/>
-        </w:rPr>
-        <w:t>.</w:t>
+        <w:t xml:space="preserve"> accessibile tramite un menù di gioco, il suddetto menu permette anche di iniziare una nuova partita.</w:t>
       </w:r>
     </w:p>
     <w:p>
@@ -566,14 +559,7 @@
           <w:sz w:val="28"/>
           <w:szCs w:val="28"/>
         </w:rPr>
-        <w:t xml:space="preserve"> Da questi file sono </w:t>
-      </w:r>
-      <w:r>
-        <w:rPr>
-          <w:sz w:val="28"/>
-          <w:szCs w:val="28"/>
-        </w:rPr>
-        <w:t xml:space="preserve">letti quindi i punteggi qualora il giocatore decidesse di leggere la classifica o giocando desideri visualizzare qual è il punteggio più alto mai registrato; la classifica viene ordinata tramite un </w:t>
+        <w:t xml:space="preserve"> Da questi file sono letti quindi i punteggi qualora il giocatore decidesse di leggere la classifica o giocando desideri visualizzare qual è il punteggio più alto mai registrato; la classifica viene ordinata tramite un </w:t>
       </w:r>
       <w:proofErr w:type="spellStart"/>
       <w:r>
@@ -589,14 +575,7 @@
           <w:sz w:val="28"/>
           <w:szCs w:val="28"/>
         </w:rPr>
-        <w:t xml:space="preserve"> sort e permette all’utente di vedere al termine di quale partita è stato registrato un certo punteggio ed anche il livello giocato</w:t>
-      </w:r>
-      <w:r>
-        <w:rPr>
-          <w:sz w:val="28"/>
-          <w:szCs w:val="28"/>
-        </w:rPr>
-        <w:t xml:space="preserve"> fino ad un massimo di </w:t>
+        <w:t xml:space="preserve"> sort e permette all’utente di vedere al termine di quale partita è stato registrato un certo punteggio ed anche il livello giocato fino ad un massimo di </w:t>
       </w:r>
       <w:proofErr w:type="gramStart"/>
       <w:r>
@@ -612,320 +591,243 @@
           <w:sz w:val="28"/>
           <w:szCs w:val="28"/>
         </w:rPr>
-        <w:t xml:space="preserve"> partite</w:t>
-      </w:r>
-      <w:r>
-        <w:rPr>
-          <w:sz w:val="28"/>
-          <w:szCs w:val="28"/>
-        </w:rPr>
-        <w:t>. Se il codice non rileva punteggi salvati informa il giocatore tramite testo.</w:t>
-      </w:r>
-    </w:p>
-    <w:p>
-      <w:pPr>
-        <w:rPr>
-          <w:sz w:val="28"/>
-          <w:szCs w:val="28"/>
-        </w:rPr>
-      </w:pPr>
-      <w:r>
-        <w:rPr>
-          <w:sz w:val="28"/>
-          <w:szCs w:val="28"/>
-        </w:rPr>
-        <w:t>Quando il giocatore termina di consultare la class</w:t>
-      </w:r>
-      <w:r>
-        <w:rPr>
-          <w:sz w:val="28"/>
-          <w:szCs w:val="28"/>
-        </w:rPr>
-        <w:t>i</w:t>
-      </w:r>
-      <w:r>
-        <w:rPr>
-          <w:sz w:val="28"/>
-          <w:szCs w:val="28"/>
-        </w:rPr>
-        <w:t>fica può tornare al menu principale premendo un qualsiasi tasto.</w:t>
-      </w:r>
-      <w:r>
-        <w:rPr>
-          <w:sz w:val="28"/>
-          <w:szCs w:val="28"/>
+        <w:t xml:space="preserve"> partite. Se il codice non rileva punteggi salvati informa il giocatore tramite testo.</w:t>
+      </w:r>
+    </w:p>
+    <w:p>
+      <w:pPr>
+        <w:rPr>
+          <w:sz w:val="28"/>
+          <w:szCs w:val="28"/>
+        </w:rPr>
+      </w:pPr>
+      <w:r>
+        <w:rPr>
+          <w:sz w:val="28"/>
+          <w:szCs w:val="28"/>
+        </w:rPr>
+        <w:t xml:space="preserve">Quando il giocatore termina di consultare la classifica può tornare al menu principale premendo un qualsiasi tasto. </w:t>
+      </w:r>
+    </w:p>
+    <w:p>
+      <w:pPr>
+        <w:rPr>
+          <w:sz w:val="28"/>
+          <w:szCs w:val="28"/>
+        </w:rPr>
+      </w:pPr>
+      <w:r>
+        <w:rPr>
+          <w:sz w:val="28"/>
+          <w:szCs w:val="28"/>
+        </w:rPr>
+        <w:t xml:space="preserve">La funzione </w:t>
+      </w:r>
+      <w:proofErr w:type="spellStart"/>
+      <w:proofErr w:type="gramStart"/>
+      <w:r>
+        <w:rPr>
+          <w:sz w:val="28"/>
+          <w:szCs w:val="28"/>
+        </w:rPr>
+        <w:t>showClassifica</w:t>
+      </w:r>
+      <w:proofErr w:type="spellEnd"/>
+      <w:r>
+        <w:rPr>
+          <w:sz w:val="28"/>
+          <w:szCs w:val="28"/>
+        </w:rPr>
+        <w:t>(</w:t>
+      </w:r>
+      <w:proofErr w:type="gramEnd"/>
+      <w:r>
+        <w:rPr>
+          <w:sz w:val="28"/>
+          <w:szCs w:val="28"/>
+        </w:rPr>
+        <w:t>) nel file menu.cpp si occupa di leggere i punteggi da file e ordinarli prima di renderli disponibili per la lettura da parte dell’utente dal menu di pausa.</w:t>
+      </w:r>
+    </w:p>
+    <w:p>
+      <w:pPr>
+        <w:rPr>
+          <w:sz w:val="28"/>
+          <w:szCs w:val="28"/>
+        </w:rPr>
+      </w:pPr>
+      <w:r>
+        <w:rPr>
+          <w:sz w:val="28"/>
+          <w:szCs w:val="28"/>
+        </w:rPr>
+        <w:t xml:space="preserve">La funzione </w:t>
+      </w:r>
+      <w:proofErr w:type="gramStart"/>
+      <w:r>
+        <w:rPr>
+          <w:sz w:val="28"/>
+          <w:szCs w:val="28"/>
+        </w:rPr>
+        <w:t>Classifica(</w:t>
+      </w:r>
+      <w:proofErr w:type="gramEnd"/>
+      <w:r>
+        <w:rPr>
+          <w:sz w:val="28"/>
+          <w:szCs w:val="28"/>
+        </w:rPr>
+        <w:t>) invece situata nel file SnakeGame.cpp salva i dati nel file classifica.txt</w:t>
+      </w:r>
+    </w:p>
+    <w:p>
+      <w:pPr>
+        <w:rPr>
+          <w:sz w:val="28"/>
+          <w:szCs w:val="28"/>
+        </w:rPr>
+      </w:pPr>
+      <w:r>
+        <w:rPr>
+          <w:sz w:val="28"/>
+          <w:szCs w:val="28"/>
+        </w:rPr>
+        <w:t xml:space="preserve">È da menzionare anche la funzione </w:t>
+      </w:r>
+      <w:proofErr w:type="spellStart"/>
+      <w:r>
+        <w:rPr>
+          <w:sz w:val="28"/>
+          <w:szCs w:val="28"/>
+        </w:rPr>
+        <w:t>ScoreMultiplier</w:t>
+      </w:r>
+      <w:proofErr w:type="spellEnd"/>
+      <w:r>
+        <w:rPr>
+          <w:sz w:val="28"/>
+          <w:szCs w:val="28"/>
+        </w:rPr>
+        <w:t xml:space="preserve"> che moltiplica il numero di mele mangiate per il numero corrispondente al livello giocato.</w:t>
+      </w:r>
+    </w:p>
+    <w:p>
+      <w:pPr>
+        <w:rPr>
+          <w:sz w:val="28"/>
+          <w:szCs w:val="28"/>
+        </w:rPr>
+      </w:pPr>
+    </w:p>
+    <w:p>
+      <w:pPr>
+        <w:rPr>
+          <w:sz w:val="28"/>
+          <w:szCs w:val="28"/>
+        </w:rPr>
+      </w:pPr>
+      <w:r>
+        <w:rPr>
+          <w:sz w:val="28"/>
+          <w:szCs w:val="28"/>
+        </w:rPr>
+        <w:t>CLASSE SNAKE</w:t>
+      </w:r>
+    </w:p>
+    <w:p>
+      <w:pPr>
+        <w:rPr>
+          <w:sz w:val="22"/>
+          <w:szCs w:val="22"/>
+        </w:rPr>
+      </w:pPr>
+      <w:r>
+        <w:rPr>
+          <w:sz w:val="22"/>
+          <w:szCs w:val="22"/>
+        </w:rPr>
+        <w:t>La classe Snake gestisce il movimento del serpente, eventuali cambi di direzione, le collisioni con sé stesso, e il disegno dello stesso sulla griglia di gioco. Per fare ciò tra i campi della classe troviamo la variabile “</w:t>
+      </w:r>
+      <w:proofErr w:type="spellStart"/>
+      <w:r>
+        <w:rPr>
+          <w:sz w:val="22"/>
+          <w:szCs w:val="22"/>
+        </w:rPr>
+        <w:t>length</w:t>
+      </w:r>
+      <w:proofErr w:type="spellEnd"/>
+      <w:r>
+        <w:rPr>
+          <w:sz w:val="22"/>
+          <w:szCs w:val="22"/>
+        </w:rPr>
+        <w:t>” che tiene traccia della lunghezza predefinita del serpente; “</w:t>
+      </w:r>
+      <w:proofErr w:type="spellStart"/>
+      <w:r>
+        <w:rPr>
+          <w:sz w:val="22"/>
+          <w:szCs w:val="22"/>
+        </w:rPr>
+        <w:t>tail</w:t>
+      </w:r>
+      <w:proofErr w:type="spellEnd"/>
+      <w:r>
+        <w:rPr>
+          <w:sz w:val="22"/>
+          <w:szCs w:val="22"/>
+        </w:rPr>
+        <w:t>” e “head” che sono strutture del tipo “</w:t>
+      </w:r>
+      <w:proofErr w:type="spellStart"/>
+      <w:r>
+        <w:rPr>
+          <w:sz w:val="22"/>
+          <w:szCs w:val="22"/>
+        </w:rPr>
+        <w:t>coordinates</w:t>
+      </w:r>
+      <w:proofErr w:type="spellEnd"/>
+      <w:r>
+        <w:rPr>
+          <w:sz w:val="22"/>
+          <w:szCs w:val="22"/>
+        </w:rPr>
+        <w:t>” in modo tale da tenere sempre traccia delle coordinate di testa e coda del serpente; “position” ovvero un array con le coordinate delle parti del serpente(all’indice 0 dell’array è contenuta la posizione della coda e, a scalare, in ultima posizione quella della testa); e infine “</w:t>
+      </w:r>
+      <w:proofErr w:type="spellStart"/>
+      <w:r>
+        <w:rPr>
+          <w:sz w:val="22"/>
+          <w:szCs w:val="22"/>
+        </w:rPr>
+        <w:t>direction</w:t>
+      </w:r>
+      <w:proofErr w:type="spellEnd"/>
+      <w:r>
+        <w:rPr>
+          <w:sz w:val="22"/>
+          <w:szCs w:val="22"/>
+        </w:rPr>
+        <w:t xml:space="preserve">” che contiene una direzione tra quelle </w:t>
+      </w:r>
+      <w:proofErr w:type="spellStart"/>
+      <w:r>
+        <w:rPr>
+          <w:sz w:val="22"/>
+          <w:szCs w:val="22"/>
+        </w:rPr>
+        <w:t>dell</w:t>
+      </w:r>
+      <w:proofErr w:type="spellEnd"/>
+      <w:r>
+        <w:rPr>
+          <w:sz w:val="22"/>
+          <w:szCs w:val="22"/>
         </w:rPr>
         <w:t xml:space="preserve"> </w:t>
       </w:r>
-    </w:p>
-    <w:p>
-      <w:pPr>
-        <w:rPr>
-          <w:sz w:val="28"/>
-          <w:szCs w:val="28"/>
-        </w:rPr>
-      </w:pPr>
-      <w:r>
-        <w:rPr>
-          <w:sz w:val="28"/>
-          <w:szCs w:val="28"/>
-        </w:rPr>
-        <w:t xml:space="preserve">La funzione </w:t>
-      </w:r>
-      <w:proofErr w:type="spellStart"/>
-      <w:proofErr w:type="gramStart"/>
-      <w:r>
-        <w:rPr>
-          <w:sz w:val="28"/>
-          <w:szCs w:val="28"/>
-        </w:rPr>
-        <w:t>showClassifica</w:t>
-      </w:r>
-      <w:proofErr w:type="spellEnd"/>
-      <w:r>
-        <w:rPr>
-          <w:sz w:val="28"/>
-          <w:szCs w:val="28"/>
-        </w:rPr>
-        <w:t>(</w:t>
-      </w:r>
-      <w:proofErr w:type="gramEnd"/>
-      <w:r>
-        <w:rPr>
-          <w:sz w:val="28"/>
-          <w:szCs w:val="28"/>
-        </w:rPr>
-        <w:t>) nel file menu.cpp si occupa di leggere i punteggi da file e ordinarli prima di renderli disponibili per la lettura da parte dell’utente dal menu di pausa.</w:t>
-      </w:r>
-    </w:p>
-    <w:p>
-      <w:pPr>
-        <w:rPr>
-          <w:sz w:val="28"/>
-          <w:szCs w:val="28"/>
-        </w:rPr>
-      </w:pPr>
-      <w:r>
-        <w:rPr>
-          <w:sz w:val="28"/>
-          <w:szCs w:val="28"/>
-        </w:rPr>
-        <w:t xml:space="preserve">La funzione </w:t>
-      </w:r>
-      <w:proofErr w:type="gramStart"/>
-      <w:r>
-        <w:rPr>
-          <w:sz w:val="28"/>
-          <w:szCs w:val="28"/>
-        </w:rPr>
-        <w:t>Classifica(</w:t>
-      </w:r>
-      <w:proofErr w:type="gramEnd"/>
-      <w:r>
-        <w:rPr>
-          <w:sz w:val="28"/>
-          <w:szCs w:val="28"/>
-        </w:rPr>
-        <w:t>) invece situata nel file SnakeGame.cpp salva i dati nel file classifica.txt</w:t>
-      </w:r>
-    </w:p>
-    <w:p>
-      <w:pPr>
-        <w:rPr>
-          <w:sz w:val="28"/>
-          <w:szCs w:val="28"/>
-        </w:rPr>
-      </w:pPr>
-      <w:r>
-        <w:rPr>
-          <w:sz w:val="28"/>
-          <w:szCs w:val="28"/>
-        </w:rPr>
-        <w:t xml:space="preserve">È da menzionare anche la funzione </w:t>
-      </w:r>
-      <w:proofErr w:type="spellStart"/>
-      <w:r>
-        <w:rPr>
-          <w:sz w:val="28"/>
-          <w:szCs w:val="28"/>
-        </w:rPr>
-        <w:t>ScoreMultiplier</w:t>
-      </w:r>
-      <w:proofErr w:type="spellEnd"/>
-      <w:r>
-        <w:rPr>
-          <w:sz w:val="28"/>
-          <w:szCs w:val="28"/>
-        </w:rPr>
-        <w:t xml:space="preserve"> che moltiplica il numero di mele mangiate per il numero corrispondente al livello giocato.</w:t>
-      </w:r>
-    </w:p>
-    <w:p>
-      <w:pPr>
-        <w:rPr>
-          <w:sz w:val="28"/>
-          <w:szCs w:val="28"/>
-        </w:rPr>
-      </w:pPr>
-    </w:p>
-    <w:p>
-      <w:pPr>
-        <w:rPr>
-          <w:sz w:val="28"/>
-          <w:szCs w:val="28"/>
-        </w:rPr>
-      </w:pPr>
-      <w:r>
-        <w:rPr>
-          <w:sz w:val="28"/>
-          <w:szCs w:val="28"/>
-        </w:rPr>
-        <w:t>CLASSE SNAKE</w:t>
-      </w:r>
-    </w:p>
-    <w:p>
-      <w:pPr>
-        <w:rPr>
-          <w:sz w:val="22"/>
-          <w:szCs w:val="22"/>
-        </w:rPr>
-      </w:pPr>
-      <w:r>
-        <w:rPr>
-          <w:sz w:val="22"/>
-          <w:szCs w:val="22"/>
-        </w:rPr>
-        <w:t>La classe Snake gestisce il movimento del serpente, eventuali cambi di direzione, le collisioni con sé stesso, e il disegno dello stesso sulla griglia di gioco. Per fare ciò tra i campi della classe troviamo la variabile “</w:t>
-      </w:r>
-      <w:proofErr w:type="spellStart"/>
-      <w:r>
-        <w:rPr>
-          <w:sz w:val="22"/>
-          <w:szCs w:val="22"/>
-        </w:rPr>
-        <w:t>length</w:t>
-      </w:r>
-      <w:proofErr w:type="spellEnd"/>
-      <w:r>
-        <w:rPr>
-          <w:sz w:val="22"/>
-          <w:szCs w:val="22"/>
-        </w:rPr>
-        <w:t>” che tiene traccia della lunghezza predefinita del serpente; “</w:t>
-      </w:r>
-      <w:proofErr w:type="spellStart"/>
-      <w:r>
-        <w:rPr>
-          <w:sz w:val="22"/>
-          <w:szCs w:val="22"/>
-        </w:rPr>
-        <w:t>tail</w:t>
-      </w:r>
-      <w:proofErr w:type="spellEnd"/>
-      <w:r>
-        <w:rPr>
-          <w:sz w:val="22"/>
-          <w:szCs w:val="22"/>
-        </w:rPr>
-        <w:t xml:space="preserve">” </w:t>
-      </w:r>
-      <w:r>
-        <w:rPr>
-          <w:sz w:val="22"/>
-          <w:szCs w:val="22"/>
-        </w:rPr>
-        <w:t xml:space="preserve">e </w:t>
-      </w:r>
-      <w:r>
-        <w:rPr>
-          <w:sz w:val="22"/>
-          <w:szCs w:val="22"/>
-        </w:rPr>
-        <w:t>“head”</w:t>
-      </w:r>
-      <w:r>
-        <w:rPr>
-          <w:sz w:val="22"/>
-          <w:szCs w:val="22"/>
-        </w:rPr>
-        <w:t xml:space="preserve"> </w:t>
-      </w:r>
-      <w:r>
-        <w:rPr>
-          <w:sz w:val="22"/>
-          <w:szCs w:val="22"/>
-        </w:rPr>
-        <w:t>che sono strutture del tipo “</w:t>
-      </w:r>
-      <w:proofErr w:type="spellStart"/>
-      <w:r>
-        <w:rPr>
-          <w:sz w:val="22"/>
-          <w:szCs w:val="22"/>
-        </w:rPr>
-        <w:t>coordinates</w:t>
-      </w:r>
-      <w:proofErr w:type="spellEnd"/>
-      <w:r>
-        <w:rPr>
-          <w:sz w:val="22"/>
-          <w:szCs w:val="22"/>
-        </w:rPr>
-        <w:t>” in modo tale da tenere sempre traccia delle coordinate di testa e coda del serpente</w:t>
-      </w:r>
-      <w:r>
-        <w:rPr>
-          <w:sz w:val="22"/>
-          <w:szCs w:val="22"/>
-        </w:rPr>
-        <w:t>; “position” ovvero un array con le coordinate delle parti del serpente</w:t>
-      </w:r>
-      <w:r>
-        <w:rPr>
-          <w:sz w:val="22"/>
-          <w:szCs w:val="22"/>
-        </w:rPr>
-        <w:t>(all’indice 0 dell’array è contenuta la posizione della coda e, a scalare, in ultima posizione quella della testa)</w:t>
-      </w:r>
-      <w:r>
-        <w:rPr>
-          <w:sz w:val="22"/>
-          <w:szCs w:val="22"/>
-        </w:rPr>
-        <w:t>; e infine “</w:t>
-      </w:r>
-      <w:proofErr w:type="spellStart"/>
-      <w:r>
-        <w:rPr>
-          <w:sz w:val="22"/>
-          <w:szCs w:val="22"/>
-        </w:rPr>
-        <w:t>direction</w:t>
-      </w:r>
-      <w:proofErr w:type="spellEnd"/>
-      <w:r>
-        <w:rPr>
-          <w:sz w:val="22"/>
-          <w:szCs w:val="22"/>
-        </w:rPr>
-        <w:t xml:space="preserve">” che contiene una direzione tra quelle </w:t>
-      </w:r>
-      <w:proofErr w:type="spellStart"/>
-      <w:r>
-        <w:rPr>
-          <w:sz w:val="22"/>
-          <w:szCs w:val="22"/>
-        </w:rPr>
-        <w:t>dell</w:t>
-      </w:r>
-      <w:proofErr w:type="spellEnd"/>
-      <w:r>
-        <w:rPr>
-          <w:sz w:val="22"/>
-          <w:szCs w:val="22"/>
-        </w:rPr>
-        <w:t xml:space="preserve"> </w:t>
-      </w:r>
       <w:proofErr w:type="spellStart"/>
       <w:r>
         <w:rPr>
@@ -1049,14 +951,7 @@
           <w:sz w:val="22"/>
           <w:szCs w:val="22"/>
         </w:rPr>
-        <w:t xml:space="preserve">() si controlla che la nuova testa non faccia già parte del corpo, in caso contrario </w:t>
-      </w:r>
-      <w:r>
-        <w:rPr>
-          <w:sz w:val="22"/>
-          <w:szCs w:val="22"/>
-        </w:rPr>
-        <w:t xml:space="preserve">viene eliminata la coda del serpente mettendo a false quella casella, vengono fatti scalare di uno tutti i componenti dell’array position in modo da avere le coordinate della nuova coda </w:t>
+        <w:t xml:space="preserve">() si controlla che la nuova testa non faccia già parte del corpo, in caso contrario viene eliminata la coda del serpente mettendo a false quella casella, vengono fatti scalare di uno tutti i componenti dell’array position in modo da avere le coordinate della nuova coda </w:t>
       </w:r>
       <w:proofErr w:type="spellStart"/>
       <w:r>
@@ -1366,772 +1261,722 @@
           <w:sz w:val="22"/>
           <w:szCs w:val="22"/>
         </w:rPr>
-        <w:t xml:space="preserve"> e il livello in cui ci si trova.</w:t>
-      </w:r>
+        <w:t xml:space="preserve"> e il livello in cui ci si trova. Nel costruttore viene inizializzata una finestra di gioco “</w:t>
+      </w:r>
+      <w:proofErr w:type="spellStart"/>
+      <w:r>
+        <w:rPr>
+          <w:sz w:val="22"/>
+          <w:szCs w:val="22"/>
+        </w:rPr>
+        <w:t>win</w:t>
+      </w:r>
+      <w:proofErr w:type="spellEnd"/>
+      <w:r>
+        <w:rPr>
+          <w:sz w:val="22"/>
+          <w:szCs w:val="22"/>
+        </w:rPr>
+        <w:t xml:space="preserve">” dell’altezza </w:t>
+      </w:r>
+      <w:proofErr w:type="spellStart"/>
+      <w:r>
+        <w:rPr>
+          <w:sz w:val="22"/>
+          <w:szCs w:val="22"/>
+        </w:rPr>
+        <w:t>length</w:t>
+      </w:r>
+      <w:proofErr w:type="spellEnd"/>
+      <w:r>
+        <w:rPr>
+          <w:sz w:val="22"/>
+          <w:szCs w:val="22"/>
+        </w:rPr>
+        <w:t xml:space="preserve"> e larghezza </w:t>
+      </w:r>
+      <w:proofErr w:type="spellStart"/>
+      <w:r>
+        <w:rPr>
+          <w:sz w:val="22"/>
+          <w:szCs w:val="22"/>
+        </w:rPr>
+        <w:t>width</w:t>
+      </w:r>
+      <w:proofErr w:type="spellEnd"/>
+      <w:r>
+        <w:rPr>
+          <w:sz w:val="22"/>
+          <w:szCs w:val="22"/>
+        </w:rPr>
+        <w:t xml:space="preserve">, vengono poi inizializzati il livello e il timer. Per la gestione del timer si fa uso di </w:t>
+      </w:r>
+      <w:proofErr w:type="gramStart"/>
+      <w:r>
+        <w:rPr>
+          <w:sz w:val="22"/>
+          <w:szCs w:val="22"/>
+        </w:rPr>
+        <w:t>5</w:t>
+      </w:r>
+      <w:proofErr w:type="gramEnd"/>
+      <w:r>
+        <w:rPr>
+          <w:sz w:val="22"/>
+          <w:szCs w:val="22"/>
+        </w:rPr>
+        <w:t xml:space="preserve"> variabili: </w:t>
+      </w:r>
+      <w:proofErr w:type="spellStart"/>
+      <w:r>
+        <w:rPr>
+          <w:sz w:val="22"/>
+          <w:szCs w:val="22"/>
+        </w:rPr>
+        <w:t>totalDuration</w:t>
+      </w:r>
+      <w:proofErr w:type="spellEnd"/>
+      <w:r>
+        <w:rPr>
+          <w:sz w:val="22"/>
+          <w:szCs w:val="22"/>
+        </w:rPr>
+        <w:t xml:space="preserve"> che indica la durata in secondi che vogliamo dare ad ogni livello; </w:t>
+      </w:r>
+      <w:proofErr w:type="spellStart"/>
+      <w:r>
+        <w:rPr>
+          <w:sz w:val="22"/>
+          <w:szCs w:val="22"/>
+        </w:rPr>
+        <w:t>frozenTime</w:t>
+      </w:r>
+      <w:proofErr w:type="spellEnd"/>
+      <w:r>
+        <w:rPr>
+          <w:sz w:val="22"/>
+          <w:szCs w:val="22"/>
+        </w:rPr>
+        <w:t xml:space="preserve"> che contiene il tempo rimanente ogni qualvolta mettiamo in pausa il gioco e quindi fermiamo il timer; </w:t>
+      </w:r>
+      <w:proofErr w:type="spellStart"/>
+      <w:r>
+        <w:rPr>
+          <w:sz w:val="22"/>
+          <w:szCs w:val="22"/>
+        </w:rPr>
+        <w:t>timerActive</w:t>
+      </w:r>
+      <w:proofErr w:type="spellEnd"/>
+      <w:r>
+        <w:rPr>
+          <w:sz w:val="22"/>
+          <w:szCs w:val="22"/>
+        </w:rPr>
+        <w:t xml:space="preserve">, un booleano che restituisce lo stato del timer (se attivo o in pausa); </w:t>
+      </w:r>
+      <w:proofErr w:type="spellStart"/>
+      <w:r>
+        <w:rPr>
+          <w:sz w:val="22"/>
+          <w:szCs w:val="22"/>
+        </w:rPr>
+        <w:t>startTime</w:t>
+      </w:r>
+      <w:proofErr w:type="spellEnd"/>
+      <w:r>
+        <w:rPr>
+          <w:sz w:val="22"/>
+          <w:szCs w:val="22"/>
+        </w:rPr>
+        <w:t xml:space="preserve">, una variabile di tipo </w:t>
+      </w:r>
+      <w:proofErr w:type="spellStart"/>
+      <w:r>
+        <w:rPr>
+          <w:sz w:val="22"/>
+          <w:szCs w:val="22"/>
+        </w:rPr>
+        <w:t>time_</w:t>
+      </w:r>
+      <w:proofErr w:type="gramStart"/>
+      <w:r>
+        <w:rPr>
+          <w:sz w:val="22"/>
+          <w:szCs w:val="22"/>
+        </w:rPr>
+        <w:t>t</w:t>
+      </w:r>
+      <w:proofErr w:type="spellEnd"/>
+      <w:r>
+        <w:rPr>
+          <w:sz w:val="22"/>
+          <w:szCs w:val="22"/>
+        </w:rPr>
+        <w:t xml:space="preserve">  (</w:t>
+      </w:r>
+      <w:proofErr w:type="gramEnd"/>
+      <w:r>
+        <w:rPr>
+          <w:sz w:val="22"/>
+          <w:szCs w:val="22"/>
+        </w:rPr>
+        <w:t xml:space="preserve">della libreria </w:t>
+      </w:r>
+      <w:proofErr w:type="spellStart"/>
+      <w:r>
+        <w:rPr>
+          <w:sz w:val="22"/>
+          <w:szCs w:val="22"/>
+        </w:rPr>
+        <w:t>ctime</w:t>
+      </w:r>
+      <w:proofErr w:type="spellEnd"/>
+      <w:r>
+        <w:rPr>
+          <w:sz w:val="22"/>
+          <w:szCs w:val="22"/>
+        </w:rPr>
+        <w:t xml:space="preserve">) che immagazzina il momento in cui inizia il conteggio del timer. Il timer quando il gioco è in pausa mostra il valore di </w:t>
+      </w:r>
+      <w:proofErr w:type="spellStart"/>
+      <w:r>
+        <w:rPr>
+          <w:sz w:val="22"/>
+          <w:szCs w:val="22"/>
+        </w:rPr>
+        <w:t>frozenTime</w:t>
+      </w:r>
+      <w:proofErr w:type="spellEnd"/>
+      <w:r>
+        <w:rPr>
+          <w:sz w:val="22"/>
+          <w:szCs w:val="22"/>
+        </w:rPr>
+        <w:t xml:space="preserve"> e ritorna 1 se il tempo ancora non è scaduto; invece, quando il timer è attivo calcola il tempo trascorso e lo mostra a schermo, ritorna poi 1 se ancora il tempo non è scaduto. Le funzioni </w:t>
+      </w:r>
+      <w:proofErr w:type="spellStart"/>
+      <w:r>
+        <w:rPr>
+          <w:sz w:val="22"/>
+          <w:szCs w:val="22"/>
+        </w:rPr>
+        <w:t>StopTimer</w:t>
+      </w:r>
+      <w:proofErr w:type="spellEnd"/>
+      <w:r>
+        <w:rPr>
+          <w:sz w:val="22"/>
+          <w:szCs w:val="22"/>
+        </w:rPr>
+        <w:t xml:space="preserve"> e </w:t>
+      </w:r>
+      <w:proofErr w:type="spellStart"/>
+      <w:r>
+        <w:rPr>
+          <w:sz w:val="22"/>
+          <w:szCs w:val="22"/>
+        </w:rPr>
+        <w:t>StartTimer</w:t>
+      </w:r>
+      <w:proofErr w:type="spellEnd"/>
+      <w:r>
+        <w:rPr>
+          <w:sz w:val="22"/>
+          <w:szCs w:val="22"/>
+        </w:rPr>
+        <w:t xml:space="preserve"> permettono di fermare e far ripartire il timer.</w:t>
+      </w:r>
+    </w:p>
+    <w:p>
+      <w:pPr>
+        <w:rPr>
+          <w:sz w:val="22"/>
+          <w:szCs w:val="22"/>
+        </w:rPr>
+      </w:pPr>
+      <w:r>
+        <w:rPr>
+          <w:sz w:val="22"/>
+          <w:szCs w:val="22"/>
+        </w:rPr>
+        <w:t xml:space="preserve">Il campo da gioco viene disegnato con il metodo </w:t>
+      </w:r>
+      <w:proofErr w:type="spellStart"/>
+      <w:proofErr w:type="gramStart"/>
+      <w:r>
+        <w:rPr>
+          <w:sz w:val="22"/>
+          <w:szCs w:val="22"/>
+        </w:rPr>
+        <w:t>drawBorder</w:t>
+      </w:r>
+      <w:proofErr w:type="spellEnd"/>
+      <w:r>
+        <w:rPr>
+          <w:sz w:val="22"/>
+          <w:szCs w:val="22"/>
+        </w:rPr>
+        <w:t>(</w:t>
+      </w:r>
+      <w:proofErr w:type="gramEnd"/>
+      <w:r>
+        <w:rPr>
+          <w:sz w:val="22"/>
+          <w:szCs w:val="22"/>
+        </w:rPr>
+        <w:t xml:space="preserve">) e le varie informazioni vengono stampate a schermo con i metodi </w:t>
+      </w:r>
+      <w:proofErr w:type="spellStart"/>
+      <w:r>
+        <w:rPr>
+          <w:sz w:val="22"/>
+          <w:szCs w:val="22"/>
+        </w:rPr>
+        <w:t>printHighestScore</w:t>
+      </w:r>
+      <w:proofErr w:type="spellEnd"/>
+      <w:r>
+        <w:rPr>
+          <w:sz w:val="22"/>
+          <w:szCs w:val="22"/>
+        </w:rPr>
+        <w:t xml:space="preserve">, </w:t>
+      </w:r>
+      <w:proofErr w:type="spellStart"/>
+      <w:r>
+        <w:rPr>
+          <w:sz w:val="22"/>
+          <w:szCs w:val="22"/>
+        </w:rPr>
+        <w:t>printLevel</w:t>
+      </w:r>
+      <w:proofErr w:type="spellEnd"/>
+      <w:r>
+        <w:rPr>
+          <w:sz w:val="22"/>
+          <w:szCs w:val="22"/>
+        </w:rPr>
+        <w:t xml:space="preserve"> e score.</w:t>
+      </w:r>
+    </w:p>
+    <w:p>
+      <w:pPr>
+        <w:rPr>
+          <w:sz w:val="22"/>
+          <w:szCs w:val="22"/>
+        </w:rPr>
+      </w:pPr>
+    </w:p>
+    <w:p>
+      <w:pPr>
+        <w:rPr>
+          <w:sz w:val="22"/>
+          <w:szCs w:val="22"/>
+        </w:rPr>
+      </w:pPr>
+      <w:r>
+        <w:rPr>
+          <w:sz w:val="22"/>
+          <w:szCs w:val="22"/>
+        </w:rPr>
+        <w:t>CICLO DI GIOCO</w:t>
+      </w:r>
+    </w:p>
+    <w:p>
+      <w:pPr>
+        <w:rPr>
+          <w:sz w:val="22"/>
+          <w:szCs w:val="22"/>
+        </w:rPr>
+      </w:pPr>
+    </w:p>
+    <w:p>
+      <w:pPr>
+        <w:rPr>
+          <w:sz w:val="22"/>
+          <w:szCs w:val="22"/>
+        </w:rPr>
+      </w:pPr>
+      <w:r>
+        <w:rPr>
+          <w:sz w:val="22"/>
+          <w:szCs w:val="22"/>
+        </w:rPr>
+        <w:t xml:space="preserve">Il metodo </w:t>
+      </w:r>
+      <w:proofErr w:type="spellStart"/>
+      <w:proofErr w:type="gramStart"/>
+      <w:r>
+        <w:rPr>
+          <w:sz w:val="22"/>
+          <w:szCs w:val="22"/>
+        </w:rPr>
+        <w:t>run</w:t>
+      </w:r>
+      <w:proofErr w:type="spellEnd"/>
+      <w:r>
+        <w:rPr>
+          <w:sz w:val="22"/>
+          <w:szCs w:val="22"/>
+        </w:rPr>
+        <w:t>(</w:t>
+      </w:r>
+      <w:proofErr w:type="gramEnd"/>
+      <w:r>
+        <w:rPr>
+          <w:sz w:val="22"/>
+          <w:szCs w:val="22"/>
+        </w:rPr>
+        <w:t xml:space="preserve">) della classe </w:t>
+      </w:r>
+      <w:proofErr w:type="spellStart"/>
+      <w:r>
+        <w:rPr>
+          <w:sz w:val="22"/>
+          <w:szCs w:val="22"/>
+        </w:rPr>
+        <w:t>SnakeGame</w:t>
+      </w:r>
+      <w:proofErr w:type="spellEnd"/>
+      <w:r>
+        <w:rPr>
+          <w:sz w:val="22"/>
+          <w:szCs w:val="22"/>
+        </w:rPr>
+        <w:t xml:space="preserve"> contiene il ciclo di gioco e gestisce tutto ciò che riguarda il gioco in sé per sé. Nel metodo, dunque, viene dichiarata una variabile booleana </w:t>
+      </w:r>
+      <w:proofErr w:type="spellStart"/>
+      <w:r>
+        <w:rPr>
+          <w:sz w:val="22"/>
+          <w:szCs w:val="22"/>
+        </w:rPr>
+        <w:t>gameon</w:t>
+      </w:r>
+      <w:proofErr w:type="spellEnd"/>
+      <w:r>
+        <w:rPr>
+          <w:sz w:val="22"/>
+          <w:szCs w:val="22"/>
+        </w:rPr>
+        <w:t xml:space="preserve">, </w:t>
+      </w:r>
+      <w:proofErr w:type="spellStart"/>
+      <w:r>
+        <w:rPr>
+          <w:sz w:val="22"/>
+          <w:szCs w:val="22"/>
+        </w:rPr>
+        <w:t>finchè</w:t>
+      </w:r>
+      <w:proofErr w:type="spellEnd"/>
+      <w:r>
+        <w:rPr>
+          <w:sz w:val="22"/>
+          <w:szCs w:val="22"/>
+        </w:rPr>
+        <w:t xml:space="preserve"> il suo valore è </w:t>
+      </w:r>
+      <w:proofErr w:type="spellStart"/>
+      <w:r>
+        <w:rPr>
+          <w:sz w:val="22"/>
+          <w:szCs w:val="22"/>
+        </w:rPr>
+        <w:t>true</w:t>
+      </w:r>
+      <w:proofErr w:type="spellEnd"/>
+      <w:r>
+        <w:rPr>
+          <w:sz w:val="22"/>
+          <w:szCs w:val="22"/>
+        </w:rPr>
+        <w:t xml:space="preserve"> il gioco continuerà </w:t>
+      </w:r>
+      <w:proofErr w:type="spellStart"/>
+      <w:r>
+        <w:rPr>
+          <w:sz w:val="22"/>
+          <w:szCs w:val="22"/>
+        </w:rPr>
+        <w:t>ad’andara</w:t>
+      </w:r>
+      <w:proofErr w:type="spellEnd"/>
+      <w:r>
+        <w:rPr>
+          <w:sz w:val="22"/>
+          <w:szCs w:val="22"/>
+        </w:rPr>
+        <w:t xml:space="preserve">. Nel ciclo di gioco vengono presi input dall’utente tramite la funzione </w:t>
+      </w:r>
+      <w:proofErr w:type="spellStart"/>
+      <w:proofErr w:type="gramStart"/>
+      <w:r>
+        <w:rPr>
+          <w:sz w:val="22"/>
+          <w:szCs w:val="22"/>
+        </w:rPr>
+        <w:t>getch</w:t>
+      </w:r>
+      <w:proofErr w:type="spellEnd"/>
+      <w:r>
+        <w:rPr>
+          <w:sz w:val="22"/>
+          <w:szCs w:val="22"/>
+        </w:rPr>
+        <w:t>(</w:t>
+      </w:r>
+      <w:proofErr w:type="gramEnd"/>
+      <w:r>
+        <w:rPr>
+          <w:sz w:val="22"/>
+          <w:szCs w:val="22"/>
+        </w:rPr>
+        <w:t xml:space="preserve">) di </w:t>
+      </w:r>
+      <w:proofErr w:type="spellStart"/>
+      <w:r>
+        <w:rPr>
+          <w:sz w:val="22"/>
+          <w:szCs w:val="22"/>
+        </w:rPr>
+        <w:t>curses</w:t>
+      </w:r>
+      <w:proofErr w:type="spellEnd"/>
+      <w:r>
+        <w:rPr>
+          <w:sz w:val="22"/>
+          <w:szCs w:val="22"/>
+        </w:rPr>
+        <w:t xml:space="preserve"> e, se l’input è la barra spaziatrice viene messo il gioco in pausa tramite il metodo </w:t>
+      </w:r>
+      <w:proofErr w:type="spellStart"/>
+      <w:proofErr w:type="gramStart"/>
+      <w:r>
+        <w:rPr>
+          <w:sz w:val="22"/>
+          <w:szCs w:val="22"/>
+        </w:rPr>
+        <w:t>PauseGame</w:t>
+      </w:r>
+      <w:proofErr w:type="spellEnd"/>
+      <w:r>
+        <w:rPr>
+          <w:sz w:val="22"/>
+          <w:szCs w:val="22"/>
+        </w:rPr>
+        <w:t>(</w:t>
+      </w:r>
+      <w:proofErr w:type="gramEnd"/>
+      <w:r>
+        <w:rPr>
+          <w:sz w:val="22"/>
+          <w:szCs w:val="22"/>
+        </w:rPr>
+        <w:t xml:space="preserve">); se l’input invece è il carattere ‘q’ si abbandona la partita e viene aggiornata la classifica; altrimenti se l’input è una della </w:t>
+      </w:r>
+      <w:proofErr w:type="gramStart"/>
+      <w:r>
+        <w:rPr>
+          <w:sz w:val="22"/>
+          <w:szCs w:val="22"/>
+        </w:rPr>
+        <w:t>4</w:t>
+      </w:r>
+      <w:proofErr w:type="gramEnd"/>
+      <w:r>
+        <w:rPr>
+          <w:sz w:val="22"/>
+          <w:szCs w:val="22"/>
+        </w:rPr>
+        <w:t xml:space="preserve"> frecce viene mosso il serpente. Una volta preso l’input, se il gioco non è in pausa viene aggiornata la direzione verso cui si muove il serpente(se questa nuova è valida), viene fatto muovere il serpente tramite </w:t>
+      </w:r>
+      <w:proofErr w:type="spellStart"/>
+      <w:r>
+        <w:rPr>
+          <w:sz w:val="22"/>
+          <w:szCs w:val="22"/>
+        </w:rPr>
+        <w:t>snake.Move</w:t>
+      </w:r>
+      <w:proofErr w:type="spellEnd"/>
+      <w:r>
+        <w:rPr>
+          <w:sz w:val="22"/>
+          <w:szCs w:val="22"/>
+        </w:rPr>
+        <w:t xml:space="preserve">() che restituisce false e fa dunque finire la partita se il serpente si morde la coda, viene aggiornato lo score e si controlla con il metodo </w:t>
+      </w:r>
+      <w:proofErr w:type="spellStart"/>
+      <w:r>
+        <w:rPr>
+          <w:sz w:val="22"/>
+          <w:szCs w:val="22"/>
+        </w:rPr>
+        <w:t>CheckAppleCollision</w:t>
+      </w:r>
+      <w:proofErr w:type="spellEnd"/>
+      <w:r>
+        <w:rPr>
+          <w:sz w:val="22"/>
+          <w:szCs w:val="22"/>
+        </w:rPr>
+        <w:t xml:space="preserve">() se il serpente sia riuscito o meno  a mangiare una mela, in caso positivo viene aggiornato lo score, infinte vengono stampate le informazione con i metodi della classe Board e viene </w:t>
+      </w:r>
+      <w:proofErr w:type="spellStart"/>
+      <w:r>
+        <w:rPr>
+          <w:sz w:val="22"/>
+          <w:szCs w:val="22"/>
+        </w:rPr>
+        <w:t>refreshata</w:t>
+      </w:r>
+      <w:proofErr w:type="spellEnd"/>
+      <w:r>
+        <w:rPr>
+          <w:sz w:val="22"/>
+          <w:szCs w:val="22"/>
+        </w:rPr>
+        <w:t xml:space="preserve"> la griglia di gioco, se il timer non è scaduto il ciclo ricomincia da capo.</w:t>
+      </w:r>
+    </w:p>
+    <w:p>
+      <w:pPr>
+        <w:rPr>
+          <w:sz w:val="22"/>
+          <w:szCs w:val="22"/>
+        </w:rPr>
+      </w:pPr>
+      <w:r>
+        <w:rPr>
+          <w:sz w:val="22"/>
+          <w:szCs w:val="22"/>
+        </w:rPr>
+        <w:t xml:space="preserve">Il serpente viene fatto muovere servendosi delle variabili </w:t>
+      </w:r>
+      <w:proofErr w:type="spellStart"/>
+      <w:r>
+        <w:rPr>
+          <w:sz w:val="22"/>
+          <w:szCs w:val="22"/>
+        </w:rPr>
+        <w:t>TickCount</w:t>
+      </w:r>
+      <w:proofErr w:type="spellEnd"/>
+      <w:r>
+        <w:rPr>
+          <w:sz w:val="22"/>
+          <w:szCs w:val="22"/>
+        </w:rPr>
+        <w:t xml:space="preserve"> e </w:t>
+      </w:r>
+      <w:proofErr w:type="spellStart"/>
+      <w:r>
+        <w:rPr>
+          <w:sz w:val="22"/>
+          <w:szCs w:val="22"/>
+        </w:rPr>
+        <w:t>Ticks_per_move</w:t>
+      </w:r>
+      <w:proofErr w:type="spellEnd"/>
+      <w:r>
+        <w:rPr>
+          <w:sz w:val="22"/>
+          <w:szCs w:val="22"/>
+        </w:rPr>
+        <w:t xml:space="preserve"> per fargli mantenere una velocità costante, e per fare in modo che, tenendo premuta una freccia il serpente non vada più veloce di come dovrebbe andare: il serpente viene quindi mosso ogni </w:t>
+      </w:r>
+      <w:proofErr w:type="spellStart"/>
+      <w:r>
+        <w:rPr>
+          <w:sz w:val="22"/>
+          <w:szCs w:val="22"/>
+        </w:rPr>
+        <w:t>ticks_per_move</w:t>
+      </w:r>
+      <w:proofErr w:type="spellEnd"/>
+      <w:r>
+        <w:rPr>
+          <w:sz w:val="22"/>
+          <w:szCs w:val="22"/>
+        </w:rPr>
+        <w:t xml:space="preserve"> cicli in modo da fargli mantenere una velocità costante, dunque tutte le azioni che modificano lo stato del serpente o della griglia di gioco avvengono solo quando il </w:t>
+      </w:r>
+      <w:proofErr w:type="spellStart"/>
+      <w:r>
+        <w:rPr>
+          <w:sz w:val="22"/>
+          <w:szCs w:val="22"/>
+        </w:rPr>
+        <w:t>tickCount</w:t>
+      </w:r>
+      <w:proofErr w:type="spellEnd"/>
+      <w:r>
+        <w:rPr>
+          <w:sz w:val="22"/>
+          <w:szCs w:val="22"/>
+        </w:rPr>
+        <w:t xml:space="preserve">(che viene incrementato a ogni ciclo “a vuoto” e messo a 0 invece quando diventa uguale a </w:t>
+      </w:r>
+      <w:proofErr w:type="spellStart"/>
+      <w:r>
+        <w:rPr>
+          <w:sz w:val="22"/>
+          <w:szCs w:val="22"/>
+        </w:rPr>
+        <w:t>ticks_per_move</w:t>
+      </w:r>
+      <w:proofErr w:type="spellEnd"/>
+      <w:r>
+        <w:rPr>
+          <w:sz w:val="22"/>
+          <w:szCs w:val="22"/>
+        </w:rPr>
+        <w:t xml:space="preserve">) è uguale ai </w:t>
+      </w:r>
+      <w:proofErr w:type="spellStart"/>
+      <w:r>
+        <w:rPr>
+          <w:sz w:val="22"/>
+          <w:szCs w:val="22"/>
+        </w:rPr>
+        <w:t>Ticks_per_move</w:t>
+      </w:r>
+      <w:proofErr w:type="spellEnd"/>
+      <w:r>
+        <w:rPr>
+          <w:sz w:val="22"/>
+          <w:szCs w:val="22"/>
+        </w:rPr>
+        <w:t>. In questo modo è anche facile modificare la velocità a cui far andare il serpente tra un livello e l’altro: ciò viene fatto sottraendo a una costante il numero del livello, più alto sarà il livello più frequentemente verrà aggiornato il serpente e più veloce si muoverà sulla mappa.</w:t>
+      </w:r>
+    </w:p>
+    <w:p>
+      <w:pPr>
+        <w:rPr>
+          <w:sz w:val="22"/>
+          <w:szCs w:val="22"/>
+        </w:rPr>
+      </w:pPr>
+    </w:p>
+    <w:p>
+      <w:pPr>
+        <w:rPr>
+          <w:sz w:val="22"/>
+          <w:szCs w:val="22"/>
+        </w:rPr>
+      </w:pPr>
     </w:p>
     <w:p>
       <w:pPr>
         <w:rPr>
           <w:rStyle w:val="Titolodellibro"/>
-          <w:sz w:val="22"/>
-          <w:szCs w:val="22"/>
-        </w:rPr>
-      </w:pPr>
-    </w:p>
-    <w:p>
-      <w:pPr>
-        <w:rPr>
-          <w:b/>
-          <w:bCs/>
-          <w:i/>
-          <w:iCs/>
-          <w:spacing w:val="5"/>
-          <w:sz w:val="22"/>
-          <w:szCs w:val="22"/>
-        </w:rPr>
-      </w:pPr>
-      <w:proofErr w:type="spellStart"/>
-      <w:proofErr w:type="gramStart"/>
-      <w:r>
-        <w:rPr>
-          <w:b/>
-          <w:bCs/>
-          <w:i/>
-          <w:iCs/>
-          <w:spacing w:val="5"/>
-          <w:sz w:val="22"/>
-          <w:szCs w:val="22"/>
-        </w:rPr>
-        <w:t>SnakeGame</w:t>
-      </w:r>
-      <w:proofErr w:type="spellEnd"/>
-      <w:r>
-        <w:rPr>
-          <w:b/>
-          <w:bCs/>
-          <w:i/>
-          <w:iCs/>
-          <w:spacing w:val="5"/>
-          <w:sz w:val="22"/>
-          <w:szCs w:val="22"/>
-        </w:rPr>
-        <w:t>::</w:t>
-      </w:r>
-      <w:proofErr w:type="spellStart"/>
-      <w:r>
-        <w:rPr>
-          <w:b/>
-          <w:bCs/>
-          <w:i/>
-          <w:iCs/>
-          <w:spacing w:val="5"/>
-          <w:sz w:val="22"/>
-          <w:szCs w:val="22"/>
-        </w:rPr>
-        <w:t>run</w:t>
-      </w:r>
-      <w:proofErr w:type="spellEnd"/>
-      <w:r>
-        <w:rPr>
-          <w:b/>
-          <w:bCs/>
-          <w:i/>
-          <w:iCs/>
-          <w:spacing w:val="5"/>
-          <w:sz w:val="22"/>
-          <w:szCs w:val="22"/>
-        </w:rPr>
-        <w:t>(</w:t>
-      </w:r>
-      <w:proofErr w:type="gramEnd"/>
-      <w:r>
-        <w:rPr>
-          <w:b/>
-          <w:bCs/>
-          <w:i/>
-          <w:iCs/>
-          <w:spacing w:val="5"/>
-          <w:sz w:val="22"/>
-          <w:szCs w:val="22"/>
-        </w:rPr>
-        <w:t>)</w:t>
-      </w:r>
-    </w:p>
-    <w:p>
-      <w:pPr>
-        <w:rPr>
-          <w:b/>
-          <w:bCs/>
-          <w:i/>
-          <w:iCs/>
-          <w:spacing w:val="5"/>
-          <w:sz w:val="22"/>
-          <w:szCs w:val="22"/>
-        </w:rPr>
-      </w:pPr>
-      <w:r>
-        <w:rPr>
-          <w:b/>
-          <w:bCs/>
-          <w:i/>
-          <w:iCs/>
-          <w:spacing w:val="5"/>
-          <w:sz w:val="22"/>
-          <w:szCs w:val="22"/>
-        </w:rPr>
-        <w:t>Il ciclo di gioco (</w:t>
-      </w:r>
-      <w:proofErr w:type="spellStart"/>
-      <w:r>
-        <w:rPr>
-          <w:b/>
-          <w:bCs/>
-          <w:i/>
-          <w:iCs/>
-          <w:spacing w:val="5"/>
-          <w:sz w:val="22"/>
-          <w:szCs w:val="22"/>
-        </w:rPr>
-        <w:t>run</w:t>
-      </w:r>
-      <w:proofErr w:type="spellEnd"/>
-      <w:r>
-        <w:rPr>
-          <w:b/>
-          <w:bCs/>
-          <w:i/>
-          <w:iCs/>
-          <w:spacing w:val="5"/>
-          <w:sz w:val="22"/>
-          <w:szCs w:val="22"/>
-        </w:rPr>
-        <w:t>) gestisce l’esecuzione continua del gioco Snake, aggiornando lo stato del serpente, l’input del giocatore e la visualizzazione a ogni iterazione.</w:t>
-      </w:r>
-    </w:p>
-    <w:p>
-      <w:pPr>
-        <w:rPr>
-          <w:b/>
-          <w:bCs/>
-          <w:i/>
-          <w:iCs/>
-          <w:spacing w:val="5"/>
-          <w:sz w:val="22"/>
-          <w:szCs w:val="22"/>
-        </w:rPr>
-      </w:pPr>
-      <w:r>
-        <w:rPr>
-          <w:b/>
-          <w:bCs/>
-          <w:i/>
-          <w:iCs/>
-          <w:spacing w:val="5"/>
-          <w:sz w:val="22"/>
-          <w:szCs w:val="22"/>
-        </w:rPr>
-        <w:t>All'avvio, vengono inizializzati:</w:t>
-      </w:r>
-    </w:p>
-    <w:p>
-      <w:pPr>
-        <w:numPr>
-          <w:ilvl w:val="0"/>
-          <w:numId w:val="3"/>
-        </w:numPr>
-        <w:rPr>
-          <w:b/>
-          <w:bCs/>
-          <w:i/>
-          <w:iCs/>
-          <w:spacing w:val="5"/>
-          <w:sz w:val="22"/>
-          <w:szCs w:val="22"/>
-        </w:rPr>
-      </w:pPr>
-      <w:r>
-        <w:rPr>
-          <w:b/>
-          <w:bCs/>
-          <w:i/>
-          <w:iCs/>
-          <w:spacing w:val="5"/>
-          <w:sz w:val="22"/>
-          <w:szCs w:val="22"/>
-        </w:rPr>
-        <w:t>lo stato di gioco (</w:t>
-      </w:r>
-      <w:proofErr w:type="spellStart"/>
-      <w:r>
-        <w:rPr>
-          <w:b/>
-          <w:bCs/>
-          <w:i/>
-          <w:iCs/>
-          <w:spacing w:val="5"/>
-          <w:sz w:val="22"/>
-          <w:szCs w:val="22"/>
-        </w:rPr>
-        <w:t>gameon</w:t>
-      </w:r>
-      <w:proofErr w:type="spellEnd"/>
-      <w:r>
-        <w:rPr>
-          <w:b/>
-          <w:bCs/>
-          <w:i/>
-          <w:iCs/>
-          <w:spacing w:val="5"/>
-          <w:sz w:val="22"/>
-          <w:szCs w:val="22"/>
-        </w:rPr>
-        <w:t>),</w:t>
-      </w:r>
-    </w:p>
-    <w:p>
-      <w:pPr>
-        <w:numPr>
-          <w:ilvl w:val="0"/>
-          <w:numId w:val="3"/>
-        </w:numPr>
-        <w:rPr>
-          <w:b/>
-          <w:bCs/>
-          <w:i/>
-          <w:iCs/>
-          <w:spacing w:val="5"/>
-          <w:sz w:val="22"/>
-          <w:szCs w:val="22"/>
-        </w:rPr>
-      </w:pPr>
-      <w:r>
-        <w:rPr>
-          <w:b/>
-          <w:bCs/>
-          <w:i/>
-          <w:iCs/>
-          <w:spacing w:val="5"/>
-          <w:sz w:val="22"/>
-          <w:szCs w:val="22"/>
-        </w:rPr>
-        <w:t>il punteggio,</w:t>
-      </w:r>
-    </w:p>
-    <w:p>
-      <w:pPr>
-        <w:numPr>
-          <w:ilvl w:val="0"/>
-          <w:numId w:val="3"/>
-        </w:numPr>
-        <w:rPr>
-          <w:b/>
-          <w:bCs/>
-          <w:i/>
-          <w:iCs/>
-          <w:spacing w:val="5"/>
-          <w:sz w:val="22"/>
-          <w:szCs w:val="22"/>
-        </w:rPr>
-      </w:pPr>
-      <w:r>
-        <w:rPr>
-          <w:b/>
-          <w:bCs/>
-          <w:i/>
-          <w:iCs/>
-          <w:spacing w:val="5"/>
-          <w:sz w:val="22"/>
-          <w:szCs w:val="22"/>
-        </w:rPr>
-        <w:t>la posizione iniziale del serpente,</w:t>
-      </w:r>
-    </w:p>
-    <w:p>
-      <w:pPr>
-        <w:numPr>
-          <w:ilvl w:val="0"/>
-          <w:numId w:val="3"/>
-        </w:numPr>
-        <w:rPr>
-          <w:b/>
-          <w:bCs/>
-          <w:i/>
-          <w:iCs/>
-          <w:spacing w:val="5"/>
-          <w:sz w:val="22"/>
-          <w:szCs w:val="22"/>
-        </w:rPr>
-      </w:pPr>
-      <w:r>
-        <w:rPr>
-          <w:b/>
-          <w:bCs/>
-          <w:i/>
-          <w:iCs/>
-          <w:spacing w:val="5"/>
-          <w:sz w:val="22"/>
-          <w:szCs w:val="22"/>
-        </w:rPr>
-        <w:t>e una posizione casuale per la mela.</w:t>
-      </w:r>
-    </w:p>
-    <w:p>
-      <w:pPr>
-        <w:rPr>
-          <w:b/>
-          <w:bCs/>
-          <w:i/>
-          <w:iCs/>
-          <w:spacing w:val="5"/>
-          <w:sz w:val="22"/>
-          <w:szCs w:val="22"/>
-        </w:rPr>
-      </w:pPr>
-      <w:r>
-        <w:rPr>
-          <w:b/>
-          <w:bCs/>
-          <w:i/>
-          <w:iCs/>
-          <w:spacing w:val="5"/>
-          <w:sz w:val="22"/>
-          <w:szCs w:val="22"/>
-        </w:rPr>
-        <w:t>Il ciclo principale (</w:t>
-      </w:r>
-      <w:proofErr w:type="spellStart"/>
-      <w:r>
-        <w:rPr>
-          <w:b/>
-          <w:bCs/>
-          <w:i/>
-          <w:iCs/>
-          <w:spacing w:val="5"/>
-          <w:sz w:val="22"/>
-          <w:szCs w:val="22"/>
-        </w:rPr>
-        <w:t>while</w:t>
-      </w:r>
-      <w:proofErr w:type="spellEnd"/>
-      <w:r>
-        <w:rPr>
-          <w:b/>
-          <w:bCs/>
-          <w:i/>
-          <w:iCs/>
-          <w:spacing w:val="5"/>
-          <w:sz w:val="22"/>
-          <w:szCs w:val="22"/>
-        </w:rPr>
-        <w:t xml:space="preserve"> (</w:t>
-      </w:r>
-      <w:proofErr w:type="spellStart"/>
-      <w:r>
-        <w:rPr>
-          <w:b/>
-          <w:bCs/>
-          <w:i/>
-          <w:iCs/>
-          <w:spacing w:val="5"/>
-          <w:sz w:val="22"/>
-          <w:szCs w:val="22"/>
-        </w:rPr>
-        <w:t>gameon</w:t>
-      </w:r>
-      <w:proofErr w:type="spellEnd"/>
-      <w:r>
-        <w:rPr>
-          <w:b/>
-          <w:bCs/>
-          <w:i/>
-          <w:iCs/>
-          <w:spacing w:val="5"/>
-          <w:sz w:val="22"/>
-          <w:szCs w:val="22"/>
-        </w:rPr>
-        <w:t>)) esegue costantemente tre attività:</w:t>
-      </w:r>
-    </w:p>
-    <w:p>
-      <w:pPr>
-        <w:numPr>
-          <w:ilvl w:val="0"/>
-          <w:numId w:val="4"/>
-        </w:numPr>
-        <w:rPr>
-          <w:b/>
-          <w:bCs/>
-          <w:i/>
-          <w:iCs/>
-          <w:spacing w:val="5"/>
-          <w:sz w:val="22"/>
-          <w:szCs w:val="22"/>
-        </w:rPr>
-      </w:pPr>
-      <w:r>
-        <w:rPr>
-          <w:b/>
-          <w:bCs/>
-          <w:i/>
-          <w:iCs/>
-          <w:spacing w:val="5"/>
-          <w:sz w:val="22"/>
-          <w:szCs w:val="22"/>
-        </w:rPr>
-        <w:t>Gestione dell'input utente (non bloccante):</w:t>
-      </w:r>
-      <w:r>
-        <w:rPr>
-          <w:b/>
-          <w:bCs/>
-          <w:i/>
-          <w:iCs/>
-          <w:spacing w:val="5"/>
-          <w:sz w:val="22"/>
-          <w:szCs w:val="22"/>
-        </w:rPr>
-        <w:br/>
-        <w:t xml:space="preserve">L'input da tastiera viene letto con </w:t>
-      </w:r>
-      <w:proofErr w:type="spellStart"/>
-      <w:proofErr w:type="gramStart"/>
-      <w:r>
-        <w:rPr>
-          <w:b/>
-          <w:bCs/>
-          <w:i/>
-          <w:iCs/>
-          <w:spacing w:val="5"/>
-          <w:sz w:val="22"/>
-          <w:szCs w:val="22"/>
-        </w:rPr>
-        <w:t>getch</w:t>
-      </w:r>
-      <w:proofErr w:type="spellEnd"/>
-      <w:r>
-        <w:rPr>
-          <w:b/>
-          <w:bCs/>
-          <w:i/>
-          <w:iCs/>
-          <w:spacing w:val="5"/>
-          <w:sz w:val="22"/>
-          <w:szCs w:val="22"/>
-        </w:rPr>
-        <w:t>(</w:t>
-      </w:r>
-      <w:proofErr w:type="gramEnd"/>
-      <w:r>
-        <w:rPr>
-          <w:b/>
-          <w:bCs/>
-          <w:i/>
-          <w:iCs/>
-          <w:spacing w:val="5"/>
-          <w:sz w:val="22"/>
-          <w:szCs w:val="22"/>
-        </w:rPr>
-        <w:t xml:space="preserve">) in modalità asincrona. Se il giocatore preme una freccia direzionale, il codice verifica che non sia una direzione opposta rispetto a quella corrente, per evitare che il serpente si giri su sé stesso. Se valida, la direzione viene salvata come </w:t>
-      </w:r>
-      <w:proofErr w:type="spellStart"/>
-      <w:r>
-        <w:rPr>
-          <w:b/>
-          <w:bCs/>
-          <w:i/>
-          <w:iCs/>
-          <w:spacing w:val="5"/>
-          <w:sz w:val="22"/>
-          <w:szCs w:val="22"/>
-        </w:rPr>
-        <w:t>pendingDirection</w:t>
-      </w:r>
-      <w:proofErr w:type="spellEnd"/>
-      <w:r>
-        <w:rPr>
-          <w:b/>
-          <w:bCs/>
-          <w:i/>
-          <w:iCs/>
-          <w:spacing w:val="5"/>
-          <w:sz w:val="22"/>
-          <w:szCs w:val="22"/>
-        </w:rPr>
-        <w:t>. Sono gestiti anche i comandi di pausa (spazio) e uscita (q).</w:t>
-      </w:r>
-    </w:p>
-    <w:p>
-      <w:pPr>
-        <w:numPr>
-          <w:ilvl w:val="0"/>
-          <w:numId w:val="4"/>
-        </w:numPr>
-        <w:rPr>
-          <w:b/>
-          <w:bCs/>
-          <w:i/>
-          <w:iCs/>
-          <w:spacing w:val="5"/>
-          <w:sz w:val="22"/>
-          <w:szCs w:val="22"/>
-        </w:rPr>
-      </w:pPr>
-      <w:r>
-        <w:rPr>
-          <w:b/>
-          <w:bCs/>
-          <w:i/>
-          <w:iCs/>
-          <w:spacing w:val="5"/>
-          <w:sz w:val="22"/>
-          <w:szCs w:val="22"/>
-        </w:rPr>
-        <w:t>Aggiornamento dello stato del gioco:</w:t>
-      </w:r>
-      <w:r>
-        <w:rPr>
-          <w:b/>
-          <w:bCs/>
-          <w:i/>
-          <w:iCs/>
-          <w:spacing w:val="5"/>
-          <w:sz w:val="22"/>
-          <w:szCs w:val="22"/>
-        </w:rPr>
-        <w:br/>
-        <w:t>Il serpente viene mosso solo ogni TICKS_PER_MOVE cicli per mantenere una velocità costante. Quando scatta un "tick di movimento":</w:t>
-      </w:r>
-    </w:p>
-    <w:p>
-      <w:pPr>
-        <w:numPr>
-          <w:ilvl w:val="1"/>
-          <w:numId w:val="4"/>
-        </w:numPr>
-        <w:rPr>
-          <w:b/>
-          <w:bCs/>
-          <w:i/>
-          <w:iCs/>
-          <w:spacing w:val="5"/>
-          <w:sz w:val="22"/>
-          <w:szCs w:val="22"/>
-        </w:rPr>
-      </w:pPr>
-      <w:r>
-        <w:rPr>
-          <w:b/>
-          <w:bCs/>
-          <w:i/>
-          <w:iCs/>
-          <w:spacing w:val="5"/>
-          <w:sz w:val="22"/>
-          <w:szCs w:val="22"/>
-        </w:rPr>
-        <w:t>la direzione corrente viene aggiornata,</w:t>
-      </w:r>
-    </w:p>
-    <w:p>
-      <w:pPr>
-        <w:numPr>
-          <w:ilvl w:val="1"/>
-          <w:numId w:val="4"/>
-        </w:numPr>
-        <w:rPr>
-          <w:b/>
-          <w:bCs/>
-          <w:i/>
-          <w:iCs/>
-          <w:spacing w:val="5"/>
-          <w:sz w:val="22"/>
-          <w:szCs w:val="22"/>
-        </w:rPr>
-      </w:pPr>
-      <w:r>
-        <w:rPr>
-          <w:b/>
-          <w:bCs/>
-          <w:i/>
-          <w:iCs/>
-          <w:spacing w:val="5"/>
-          <w:sz w:val="22"/>
-          <w:szCs w:val="22"/>
-        </w:rPr>
-        <w:t>il serpente si muove in quella direzione,</w:t>
-      </w:r>
-    </w:p>
-    <w:p>
-      <w:pPr>
-        <w:numPr>
-          <w:ilvl w:val="1"/>
-          <w:numId w:val="4"/>
-        </w:numPr>
-        <w:rPr>
-          <w:b/>
-          <w:bCs/>
-          <w:i/>
-          <w:iCs/>
-          <w:spacing w:val="5"/>
-          <w:sz w:val="22"/>
-          <w:szCs w:val="22"/>
-        </w:rPr>
-      </w:pPr>
-      <w:r>
-        <w:rPr>
-          <w:b/>
-          <w:bCs/>
-          <w:i/>
-          <w:iCs/>
-          <w:spacing w:val="5"/>
-          <w:sz w:val="22"/>
-          <w:szCs w:val="22"/>
-        </w:rPr>
-        <w:t>viene verificata la collisione con la mela,</w:t>
-      </w:r>
-    </w:p>
-    <w:p>
-      <w:pPr>
-        <w:numPr>
-          <w:ilvl w:val="1"/>
-          <w:numId w:val="4"/>
-        </w:numPr>
-        <w:rPr>
-          <w:b/>
-          <w:bCs/>
-          <w:i/>
-          <w:iCs/>
-          <w:spacing w:val="5"/>
-          <w:sz w:val="22"/>
-          <w:szCs w:val="22"/>
-        </w:rPr>
-      </w:pPr>
-      <w:r>
-        <w:rPr>
-          <w:b/>
-          <w:bCs/>
-          <w:i/>
-          <w:iCs/>
-          <w:spacing w:val="5"/>
-          <w:sz w:val="22"/>
-          <w:szCs w:val="22"/>
-        </w:rPr>
-        <w:t>e controllato il tempo residuo.</w:t>
-      </w:r>
-    </w:p>
-    <w:p>
-      <w:pPr>
-        <w:numPr>
-          <w:ilvl w:val="0"/>
-          <w:numId w:val="4"/>
-        </w:numPr>
-        <w:rPr>
-          <w:b/>
-          <w:bCs/>
-          <w:i/>
-          <w:iCs/>
-          <w:spacing w:val="5"/>
-          <w:sz w:val="22"/>
-          <w:szCs w:val="22"/>
-        </w:rPr>
-      </w:pPr>
-      <w:r>
-        <w:rPr>
-          <w:b/>
-          <w:bCs/>
-          <w:i/>
-          <w:iCs/>
-          <w:spacing w:val="5"/>
-          <w:sz w:val="22"/>
-          <w:szCs w:val="22"/>
-        </w:rPr>
-        <w:t>Rendering e visualizzazione:</w:t>
-      </w:r>
-      <w:r>
-        <w:rPr>
-          <w:b/>
-          <w:bCs/>
-          <w:i/>
-          <w:iCs/>
-          <w:spacing w:val="5"/>
-          <w:sz w:val="22"/>
-          <w:szCs w:val="22"/>
-        </w:rPr>
-        <w:br/>
-        <w:t>A ogni aggiornamento valido, vengono ridisegnati lo sfondo, i bordi, il serpente, la mela, il punteggio corrente e il record.</w:t>
-      </w:r>
-    </w:p>
-    <w:p>
-      <w:pPr>
-        <w:rPr>
-          <w:b/>
-          <w:bCs/>
-          <w:i/>
-          <w:iCs/>
-          <w:spacing w:val="5"/>
-          <w:sz w:val="22"/>
-          <w:szCs w:val="22"/>
-        </w:rPr>
-      </w:pPr>
-      <w:r>
-        <w:rPr>
-          <w:b/>
-          <w:bCs/>
-          <w:i/>
-          <w:iCs/>
-          <w:spacing w:val="5"/>
-          <w:sz w:val="22"/>
-          <w:szCs w:val="22"/>
-        </w:rPr>
-        <w:t xml:space="preserve">Infine, viene usato </w:t>
-      </w:r>
-      <w:proofErr w:type="spellStart"/>
-      <w:proofErr w:type="gramStart"/>
-      <w:r>
-        <w:rPr>
-          <w:b/>
-          <w:bCs/>
-          <w:i/>
-          <w:iCs/>
-          <w:spacing w:val="5"/>
-          <w:sz w:val="22"/>
-          <w:szCs w:val="22"/>
-        </w:rPr>
-        <w:t>napms</w:t>
-      </w:r>
-      <w:proofErr w:type="spellEnd"/>
-      <w:r>
-        <w:rPr>
-          <w:b/>
-          <w:bCs/>
-          <w:i/>
-          <w:iCs/>
-          <w:spacing w:val="5"/>
-          <w:sz w:val="22"/>
-          <w:szCs w:val="22"/>
-        </w:rPr>
-        <w:t>(</w:t>
-      </w:r>
-      <w:proofErr w:type="gramEnd"/>
-      <w:r>
-        <w:rPr>
-          <w:b/>
-          <w:bCs/>
-          <w:i/>
-          <w:iCs/>
-          <w:spacing w:val="5"/>
-          <w:sz w:val="22"/>
-          <w:szCs w:val="22"/>
-        </w:rPr>
-        <w:t>10) per regolare il tempo tra ogni tick (ogni iterazione del ciclo), garantendo fluidità e stabilità nella velocità di gioco.</w:t>
-      </w:r>
-    </w:p>
-    <w:p>
-      <w:pPr>
-        <w:rPr>
-          <w:rStyle w:val="Titolodellibro"/>
-          <w:sz w:val="22"/>
-          <w:szCs w:val="22"/>
-          <w:u w:val="single"/>
+          <w:b w:val="0"/>
+          <w:bCs w:val="0"/>
+          <w:i w:val="0"/>
+          <w:iCs w:val="0"/>
+          <w:spacing w:val="0"/>
         </w:rPr>
       </w:pPr>
     </w:p>
@@ -3251,6 +3096,7 @@
   <w:style w:type="character" w:default="1" w:styleId="Carpredefinitoparagrafo">
     <w:name w:val="Default Paragraph Font"/>
     <w:uiPriority w:val="1"/>
+    <w:semiHidden/>
     <w:unhideWhenUsed/>
   </w:style>
   <w:style w:type="table" w:default="1" w:styleId="Tabellanormale">

</xml_diff>